<commit_message>
Work on the "Nebenläufige Programme" chapter
</commit_message>
<xml_diff>
--- a/Notizen/Nebenläufige Programme.docx
+++ b/Notizen/Nebenläufige Programme.docx
@@ -1322,6 +1322,483 @@
       </w:r>
     </w:p>
     <w:p/>
+    <w:p>
+      <w:r>
+        <w:t>Text:</w:t>
+      </w:r>
+    </w:p>
+    <w:p>
+      <w:r>
+        <w:t xml:space="preserve">Man bezeichnet ein System als nebenläufig, wenn es dazu in der Lage ist mehrere </w:t>
+      </w:r>
+      <w:r>
+        <w:t>Tasks simultan</w:t>
+      </w:r>
+      <w:r>
+        <w:t>, sei es in Form von unterschiedlichen Prozessen oder Threads,</w:t>
+      </w:r>
+      <w:r>
+        <w:t xml:space="preserve"> abzuarbeiten. Bei dieser Definition wird oft fälschlicherweise angenommen, dass die Nebenläufigkeit der Parallelität gleichzusetzen ist. Allerdings heißt Nebenläufigkeit jedoch nicht gleichzeitig, dass die Tasks auch parallel bearbeitet werden. Ein System kann nämlich auch dann schon als nebenläufig bezeichnet werden, wenn es lediglich mehrere Tasks in einer Warteschlange hält und zwischen diesen hin und her wechselt, bevor diese vollständig bearbeitet wurden.</w:t>
+      </w:r>
+    </w:p>
+    <w:p>
+      <w:r>
+        <w:t xml:space="preserve">Genau so macht es ein Betriebssystem, welches auf einer Maschine mit nur einem </w:t>
+      </w:r>
+      <w:r>
+        <w:t>Prozessorkern</w:t>
+      </w:r>
+      <w:r>
+        <w:t xml:space="preserve"> </w:t>
+      </w:r>
+      <w:r>
+        <w:t xml:space="preserve">läuft. Es definiert </w:t>
+      </w:r>
+      <w:r>
+        <w:t>Zeitschlitze,</w:t>
+      </w:r>
+      <w:r>
+        <w:t xml:space="preserve"> in denen jeweils ein Prozess Zugriff auf den </w:t>
+      </w:r>
+      <w:r>
+        <w:t>Prozessorkern</w:t>
+      </w:r>
+      <w:r>
+        <w:t xml:space="preserve"> hat, bevor der nächste Prozess an der Reihe ist. Ob der jeweilige Prozess </w:t>
+      </w:r>
+      <w:r>
+        <w:t>fertig bearbeitet wurde, ist keine Bedingung dafür, dass der nächste Prozess bearbeitet werden kann. Unfertig bearbeitete Prozesse werden wieder in die Warteschlange eingereiht.</w:t>
+      </w:r>
+    </w:p>
+    <w:p>
+      <w:r>
+        <w:t xml:space="preserve">Allerdings sind Systeme, die Tasks parallel bearbeiten, auch gleichzeitig nebenläufig. Angenommen die Maschine, auf der unser Betriebssystem läuft, hat nun mehrere Prozessorkerne zur Verfügung. </w:t>
+      </w:r>
+      <w:r>
+        <w:t>Damit hat u</w:t>
+      </w:r>
+      <w:r>
+        <w:t>nser</w:t>
+      </w:r>
+      <w:r>
+        <w:t xml:space="preserve"> Betriebssystem</w:t>
+      </w:r>
+      <w:r>
+        <w:t xml:space="preserve"> die Möglichkeit so viele Tasks gleichzeitig bearbeiten zu lassen, wie es Prozessorkerne gibt. Mit der gewachsenen Anzahl der Prozessorkerne und die dadurch ermöglichte Parallelität verfügt das System auch über die Fähigkeit die gleiche Anzahl an Tasks in viel kürzerer Zeit zu bearbeiten. Die parallele Bearbeitung bedeutet also einen Performancegewinn.</w:t>
+      </w:r>
+    </w:p>
+    <w:p>
+      <w:r>
+        <w:t xml:space="preserve">Dies ist jedoch nicht der einzige Vorteil den Nebenläufigkeit mit sich bringt. Man stelle sich zum Beispiel einen Browser vor über den der User durch Eingabe einer URL zu einer Website gelangt. Nach Eingabe der URL und betätigen der Enter-Taste bemerkt der User, dass das Laden der Website sehr lange dauert und entscheidet sich stattdessen eine andere Website zu besuchen. Die Eingabe der anderen URL ist dem User nur möglich, </w:t>
+      </w:r>
+      <w:r>
+        <w:t>weil das Laden der Website und das Erkennen von User-Eingaben im UI</w:t>
+      </w:r>
+      <w:r>
+        <w:t xml:space="preserve"> </w:t>
+      </w:r>
+      <w:r>
+        <w:t>parallel, oder zumindest nebenläufig, bearbeitet wird. Ansonsten würde der User warten müssen, bis die Website vollständig geladen ist oder ein Fehlerfall auftritt. Neben dem Performancegewinn bietet die Nebenläufigkeit also auch noch den Vorteil der Reaktionsfähigkeit.</w:t>
+      </w:r>
+    </w:p>
+    <w:p>
+      <w:r>
+        <w:t xml:space="preserve">Nebenläufigkeit kann auch dabei helfen eine Anwendung skalierbarer zu machen. Ein Beispiel dafür sind Webserver, die die Anfragen von mehreren hundert Clients gleichzeitig bearbeiten müssen. Durch die Nebenläufigkeit können auf unterschiedlichen Prozessorkernen mehrere Anfragen parallel verarbeitet werden. </w:t>
+      </w:r>
+      <w:r>
+        <w:t>Falls eine dieser Anfragen beispielsweise einen länger dauernden I/O-Zugriff ausführt kann während der dadurch auftretenden Wartezeit die Anfrage eines anderen Clients bearbeitet werden. Nebenläufigkeit stellt also auch sicher, dass die zur Verfügung stehenden Ressourcen möglichst effizient ausgeschöpft werden.</w:t>
+      </w:r>
+    </w:p>
+    <w:p>
+      <w:r>
+        <w:t xml:space="preserve">Doch der Einsatz von Nebenläufigkeit bringt auch Gefahren mit sich. Ein Beispiel dafür ist der folgende in der Programmiersprache Go geschriebene Code. </w:t>
+      </w:r>
+      <w:r>
+        <w:t xml:space="preserve">Die Funktion </w:t>
+      </w:r>
+      <w:r>
+        <w:t>„</w:t>
+      </w:r>
+      <w:proofErr w:type="spellStart"/>
+      <w:r>
+        <w:t>race</w:t>
+      </w:r>
+      <w:proofErr w:type="spellEnd"/>
+      <w:r>
+        <w:t>\_</w:t>
+      </w:r>
+      <w:proofErr w:type="spellStart"/>
+      <w:r>
+        <w:t>condition</w:t>
+      </w:r>
+      <w:proofErr w:type="spellEnd"/>
+      <w:r>
+        <w:t>“ verfügt über eine Variable „</w:t>
+      </w:r>
+      <w:proofErr w:type="spellStart"/>
+      <w:r>
+        <w:t>data</w:t>
+      </w:r>
+      <w:proofErr w:type="spellEnd"/>
+      <w:r>
+        <w:t>“, die auf den Wert 0 geprüft wird. Wenn der Wert 0 ist, soll der Wert zurückgegeben werden. Wenn der Wert jedoch nicht 0 ist, wird -1 zurückgegeben. In den Zeilen 3 – 5 startet die Funktion einen neuen Thread, der die Variable „</w:t>
+      </w:r>
+      <w:proofErr w:type="spellStart"/>
+      <w:r>
+        <w:t>data</w:t>
+      </w:r>
+      <w:proofErr w:type="spellEnd"/>
+      <w:r>
+        <w:t>“ um eins erhöht. Bei Ausführung der Funktion „</w:t>
+      </w:r>
+      <w:proofErr w:type="spellStart"/>
+      <w:r>
+        <w:t>race</w:t>
+      </w:r>
+      <w:proofErr w:type="spellEnd"/>
+      <w:r>
+        <w:t>\</w:t>
+      </w:r>
+      <w:r>
+        <w:t>_</w:t>
+      </w:r>
+      <w:proofErr w:type="spellStart"/>
+      <w:r>
+        <w:t>condition</w:t>
+      </w:r>
+      <w:proofErr w:type="spellEnd"/>
+      <w:r>
+        <w:t xml:space="preserve">“ ergeben sich drei mögliche Ausgabewerte. Die beiden offensichtlichsten </w:t>
+      </w:r>
+      <w:r>
+        <w:lastRenderedPageBreak/>
+        <w:t>Ausgabewerte sind 0 und -1. Wenn der nebenläufige Thread aus den Zeilen 3-5 es noch nicht geschafft „</w:t>
+      </w:r>
+      <w:proofErr w:type="spellStart"/>
+      <w:r>
+        <w:t>data</w:t>
+      </w:r>
+      <w:proofErr w:type="spellEnd"/>
+      <w:r>
+        <w:t>“ um eins zu erhöhen wird 0 ausgegeben. Der Wert -1 wird zurückgegeben, wenn der nebenläufige Thread es vor der Prüfung auf 0 geschafft hat „</w:t>
+      </w:r>
+      <w:proofErr w:type="spellStart"/>
+      <w:r>
+        <w:t>data</w:t>
+      </w:r>
+      <w:proofErr w:type="spellEnd"/>
+      <w:r>
+        <w:t>“ hochzuzählen. Der dritte Fall ist weniger offensichtlich und gleichzeitig sehr problematisch. Er tritt ein, wenn die Prüfung von „</w:t>
+      </w:r>
+      <w:proofErr w:type="spellStart"/>
+      <w:r>
+        <w:t>data</w:t>
+      </w:r>
+      <w:proofErr w:type="spellEnd"/>
+      <w:r>
+        <w:t>“ auf den Wert 0 erfolgreich ist, jedoch zwischen der Prüfung und der Rückgabe von „</w:t>
+      </w:r>
+      <w:proofErr w:type="spellStart"/>
+      <w:r>
+        <w:t>data</w:t>
+      </w:r>
+      <w:proofErr w:type="spellEnd"/>
+      <w:r>
+        <w:t>“ der nebenläufige Thread das Inkrement um eins durchgeführt hat. In diesem Fall gibt „</w:t>
+      </w:r>
+      <w:proofErr w:type="spellStart"/>
+      <w:r>
+        <w:t>race</w:t>
+      </w:r>
+      <w:proofErr w:type="spellEnd"/>
+      <w:r>
+        <w:t>\</w:t>
+      </w:r>
+      <w:r>
+        <w:t>_</w:t>
+      </w:r>
+      <w:proofErr w:type="spellStart"/>
+      <w:r>
+        <w:t>condition</w:t>
+      </w:r>
+      <w:proofErr w:type="spellEnd"/>
+      <w:r>
+        <w:t>“ 1 zurück.</w:t>
+      </w:r>
+    </w:p>
+    <w:p>
+      <w:r>
+        <w:t>Um zu beweisen, dass bei jeder Ausführung völlig unklar ist welches</w:t>
+      </w:r>
+      <w:r>
+        <w:t xml:space="preserve"> Ergebnis zurückgegeben wird, wird in der Main-Funktion die </w:t>
+      </w:r>
+      <w:proofErr w:type="spellStart"/>
+      <w:r>
+        <w:t>Race</w:t>
+      </w:r>
+      <w:proofErr w:type="spellEnd"/>
+      <w:r>
+        <w:t xml:space="preserve"> </w:t>
+      </w:r>
+      <w:proofErr w:type="spellStart"/>
+      <w:r>
+        <w:t>Condition</w:t>
+      </w:r>
+      <w:proofErr w:type="spellEnd"/>
+      <w:r>
+        <w:t xml:space="preserve"> </w:t>
+      </w:r>
+      <w:proofErr w:type="gramStart"/>
+      <w:r>
+        <w:t>100.000 mal</w:t>
+      </w:r>
+      <w:proofErr w:type="gramEnd"/>
+      <w:r>
+        <w:t xml:space="preserve"> ausgeführt. Die Funktion „</w:t>
+      </w:r>
+      <w:proofErr w:type="spellStart"/>
+      <w:r>
+        <w:t>print_shares</w:t>
+      </w:r>
+      <w:proofErr w:type="spellEnd"/>
+      <w:r>
+        <w:t>“ in Zeile 18 nimmt die Liste der Ausgaben von „</w:t>
+      </w:r>
+      <w:proofErr w:type="spellStart"/>
+      <w:r>
+        <w:t>race</w:t>
+      </w:r>
+      <w:proofErr w:type="spellEnd"/>
+      <w:r>
+        <w:t>\</w:t>
+      </w:r>
+      <w:r>
+        <w:t>_</w:t>
+      </w:r>
+      <w:proofErr w:type="spellStart"/>
+      <w:r>
+        <w:t>condition</w:t>
+      </w:r>
+      <w:proofErr w:type="spellEnd"/>
+      <w:r>
+        <w:t>“ entgegen und gibt die Anteile der Ergebnisse -1, 0 und 1 in der Konsole aus. Für eine Ausführung dieses Programms ergibt sich beispielhaft die folgende Ausgabe:</w:t>
+      </w:r>
+    </w:p>
+    <w:p>
+      <w:r>
+        <w:t xml:space="preserve">Hier ist zu erkennen, dass vor allem der Fall, bei dem </w:t>
+      </w:r>
+      <w:r>
+        <w:t>„</w:t>
+      </w:r>
+      <w:proofErr w:type="spellStart"/>
+      <w:r>
+        <w:t>race</w:t>
+      </w:r>
+      <w:proofErr w:type="spellEnd"/>
+      <w:r>
+        <w:t>\</w:t>
+      </w:r>
+      <w:r>
+        <w:t>_</w:t>
+      </w:r>
+      <w:proofErr w:type="spellStart"/>
+      <w:r>
+        <w:t>condition</w:t>
+      </w:r>
+      <w:proofErr w:type="spellEnd"/>
+      <w:r>
+        <w:t>“</w:t>
+      </w:r>
+      <w:r>
+        <w:t xml:space="preserve"> </w:t>
+      </w:r>
+      <w:r>
+        <w:t>0</w:t>
+      </w:r>
+      <w:r>
+        <w:t xml:space="preserve"> zurückgibt, auftritt</w:t>
+      </w:r>
+      <w:r>
+        <w:t xml:space="preserve">. Aber auch die anderen beiden Fälle treten auf. </w:t>
+      </w:r>
+      <w:r>
+        <w:t>Besonders ärgerlich ist, dass der Fall, bei dem 1 zurückgegeben wird, auftritt und gleichzeitig sehr selten ist. Damit das Programm in die Zeilen 7 und 8 gelangen darf, muss die Variable „</w:t>
+      </w:r>
+      <w:proofErr w:type="spellStart"/>
+      <w:r>
+        <w:t>data</w:t>
+      </w:r>
+      <w:proofErr w:type="spellEnd"/>
+      <w:r>
+        <w:t>“ den Wert 0 enthalten. Allerdings hat der nebenläufige Thread durch die simulierte Arbeit in Zeile 7 manchmal genügend Zeit den Inhalt von „</w:t>
+      </w:r>
+      <w:proofErr w:type="spellStart"/>
+      <w:r>
+        <w:t>data</w:t>
+      </w:r>
+      <w:proofErr w:type="spellEnd"/>
+      <w:r>
+        <w:t>“ vor der Rückgabe zu ändern</w:t>
+      </w:r>
+    </w:p>
+    <w:p>
+      <w:r>
+        <w:rPr>
+          <w:lang w:val="en-US"/>
+        </w:rPr>
+        <w:t xml:space="preserve">Ein </w:t>
+      </w:r>
+      <w:proofErr w:type="spellStart"/>
+      <w:r>
+        <w:rPr>
+          <w:lang w:val="en-US"/>
+        </w:rPr>
+        <w:t>solcher</w:t>
+      </w:r>
+      <w:proofErr w:type="spellEnd"/>
+      <w:r>
+        <w:rPr>
+          <w:lang w:val="en-US"/>
+        </w:rPr>
+        <w:t xml:space="preserve"> Concurrency Bug </w:t>
+      </w:r>
+      <w:proofErr w:type="spellStart"/>
+      <w:r>
+        <w:rPr>
+          <w:lang w:val="en-US"/>
+        </w:rPr>
+        <w:t>nennt</w:t>
+      </w:r>
+      <w:proofErr w:type="spellEnd"/>
+      <w:r>
+        <w:rPr>
+          <w:lang w:val="en-US"/>
+        </w:rPr>
+        <w:t xml:space="preserve"> </w:t>
+      </w:r>
+      <w:proofErr w:type="spellStart"/>
+      <w:r>
+        <w:rPr>
+          <w:lang w:val="en-US"/>
+        </w:rPr>
+        <w:t>sich</w:t>
+      </w:r>
+      <w:proofErr w:type="spellEnd"/>
+      <w:r>
+        <w:rPr>
+          <w:lang w:val="en-US"/>
+        </w:rPr>
+        <w:t xml:space="preserve"> Race Condition. </w:t>
+      </w:r>
+      <w:r>
+        <w:t>Ge</w:t>
+      </w:r>
+      <w:r>
+        <w:t xml:space="preserve">nauer gesagt handelt es sich hier um einen sog. „Data </w:t>
+      </w:r>
+      <w:proofErr w:type="spellStart"/>
+      <w:r>
+        <w:t>Race</w:t>
+      </w:r>
+      <w:proofErr w:type="spellEnd"/>
+      <w:r>
+        <w:t>“, da es darauf ankommt, welcher Thread seine Arbeit mit den Daten in der Variable „</w:t>
+      </w:r>
+      <w:proofErr w:type="spellStart"/>
+      <w:r>
+        <w:t>data</w:t>
+      </w:r>
+      <w:proofErr w:type="spellEnd"/>
+      <w:r>
+        <w:t xml:space="preserve">“ verrichtet. </w:t>
+      </w:r>
+      <w:r>
+        <w:t>In Unit-Tests wird ein solcher</w:t>
+      </w:r>
+      <w:r>
+        <w:t xml:space="preserve"> </w:t>
+      </w:r>
+      <w:proofErr w:type="spellStart"/>
+      <w:r>
+        <w:t>Concurrency</w:t>
+      </w:r>
+      <w:proofErr w:type="spellEnd"/>
+      <w:r>
+        <w:t xml:space="preserve"> Bug</w:t>
+      </w:r>
+      <w:r>
+        <w:t>,</w:t>
+      </w:r>
+      <w:r>
+        <w:t xml:space="preserve"> nicht erkannt, da er, wie in der Konsolenausgabe zu erkennen</w:t>
+      </w:r>
+      <w:r>
+        <w:t xml:space="preserve"> ist</w:t>
+      </w:r>
+      <w:r>
+        <w:t xml:space="preserve">, </w:t>
+      </w:r>
+      <w:r>
+        <w:t xml:space="preserve">dafür </w:t>
+      </w:r>
+      <w:r>
+        <w:t>viel zu selten auftritt. In Produktionsumgebungen</w:t>
+      </w:r>
+      <w:r>
+        <w:t xml:space="preserve"> jedoch</w:t>
+      </w:r>
+      <w:r>
+        <w:t xml:space="preserve">, wo eine solche Funktion tausende Male am Tag ausgeführt wird, kann ein solcher Bug auftreten. </w:t>
+      </w:r>
+      <w:r>
+        <w:t xml:space="preserve">Dieser ist dann aber schwer oder gar nicht zu replizieren, da er so selten vorkommt. Bei </w:t>
+      </w:r>
+      <w:proofErr w:type="spellStart"/>
+      <w:r>
+        <w:t>Concurrency</w:t>
+      </w:r>
+      <w:proofErr w:type="spellEnd"/>
+      <w:r>
+        <w:t xml:space="preserve"> Bugs kann es auch vorkommen, dass sie erst ab einem gewissen Skalierungsniveau auftreten. Beispielsweise wird ein Dienst, der einen solchen Bug enthält, 1-mal pro Tag aufgerufen. Wenn die Wahrscheinlichkeit, zu der der </w:t>
+      </w:r>
+      <w:proofErr w:type="spellStart"/>
+      <w:r>
+        <w:t>Concurrency</w:t>
+      </w:r>
+      <w:proofErr w:type="spellEnd"/>
+      <w:r>
+        <w:t xml:space="preserve"> Bug auftritt, die gleiche ist wie in unserem obigen Beispiel kann dieser Bug jahrelang unentdeckt bleiben. Wenn die Anfragen auf den Dienst jedoch zunehmen, kommt es umso häufiger vor, dass dieser Bug auftritt und wohlmöglich Inkonsistenzen in den Daten</w:t>
+      </w:r>
+      <w:r>
+        <w:t xml:space="preserve"> und Ausgaben</w:t>
+      </w:r>
+      <w:r>
+        <w:t xml:space="preserve"> des Dienstes verursacht.</w:t>
+      </w:r>
+    </w:p>
+    <w:p>
+      <w:r>
+        <w:t xml:space="preserve">Um </w:t>
+      </w:r>
+      <w:proofErr w:type="spellStart"/>
+      <w:r>
+        <w:t>Race</w:t>
+      </w:r>
+      <w:proofErr w:type="spellEnd"/>
+      <w:r>
+        <w:t xml:space="preserve"> </w:t>
+      </w:r>
+      <w:proofErr w:type="spellStart"/>
+      <w:r>
+        <w:t>Conditions</w:t>
+      </w:r>
+      <w:proofErr w:type="spellEnd"/>
+      <w:r>
+        <w:t xml:space="preserve"> zu verhindern, können Zugriffe auf Variablen, die sich während der Ausführung eines bestimmten Abschnitts im Code nicht verändern dürfen, synchronisiert werden.</w:t>
+      </w:r>
+    </w:p>
     <w:sectPr>
       <w:pgSz w:w="11906" w:h="16838"/>
       <w:pgMar w:top="1417" w:right="1417" w:bottom="1134" w:left="1417" w:header="708" w:footer="708" w:gutter="0"/>

</xml_diff>

<commit_message>
Finished text of "Nebenläufige Programme" chapter, sources still have to be added
</commit_message>
<xml_diff>
--- a/Notizen/Nebenläufige Programme.docx
+++ b/Notizen/Nebenläufige Programme.docx
@@ -1293,36 +1293,6 @@
       <w:proofErr w:type="spellEnd"/>
     </w:p>
     <w:p>
-      <w:pPr>
-        <w:pStyle w:val="Listenabsatz"/>
-        <w:numPr>
-          <w:ilvl w:val="1"/>
-          <w:numId w:val="1"/>
-        </w:numPr>
-      </w:pPr>
-      <w:r>
-        <w:t>Erklärung des Problems der speisenden Philosophen</w:t>
-      </w:r>
-    </w:p>
-    <w:p>
-      <w:pPr>
-        <w:pStyle w:val="Listenabsatz"/>
-        <w:numPr>
-          <w:ilvl w:val="1"/>
-          <w:numId w:val="1"/>
-        </w:numPr>
-      </w:pPr>
-      <w:proofErr w:type="spellStart"/>
-      <w:r>
-        <w:t>DeadLocks</w:t>
-      </w:r>
-      <w:proofErr w:type="spellEnd"/>
-      <w:r>
-        <w:t xml:space="preserve"> anhand des Problems</w:t>
-      </w:r>
-    </w:p>
-    <w:p/>
-    <w:p>
       <w:r>
         <w:t>Text:</w:t>
       </w:r>
@@ -1346,78 +1316,221 @@
         <w:t xml:space="preserve">Genau so macht es ein Betriebssystem, welches auf einer Maschine mit nur einem </w:t>
       </w:r>
       <w:r>
+        <w:t xml:space="preserve">Prozessorkern </w:t>
+      </w:r>
+      <w:r>
+        <w:t xml:space="preserve">läuft. Es definiert </w:t>
+      </w:r>
+      <w:r>
+        <w:t>Zeitschlitze,</w:t>
+      </w:r>
+      <w:r>
+        <w:t xml:space="preserve"> in denen jeweils ein Prozess Zugriff auf den </w:t>
+      </w:r>
+      <w:r>
         <w:t>Prozessorkern</w:t>
       </w:r>
       <w:r>
+        <w:t xml:space="preserve"> hat, bevor der nächste Prozess an der Reihe ist. Ob der jeweilige Prozess </w:t>
+      </w:r>
+      <w:r>
+        <w:t>fertig bearbeitet wurde, ist keine Bedingung dafür, dass der nächste Prozess bearbeitet werden kann. Unfertig bearbeitete Prozesse werden wieder in die Warteschlange eingereiht.</w:t>
+      </w:r>
+    </w:p>
+    <w:p>
+      <w:r>
+        <w:t xml:space="preserve">Allerdings sind Systeme, die Tasks parallel bearbeiten, auch gleichzeitig nebenläufig. Angenommen die Maschine, auf der unser Betriebssystem läuft, hat nun mehrere Prozessorkerne zur Verfügung. </w:t>
+      </w:r>
+      <w:r>
+        <w:t>Damit hat u</w:t>
+      </w:r>
+      <w:r>
+        <w:t>nser</w:t>
+      </w:r>
+      <w:r>
+        <w:t xml:space="preserve"> Betriebssystem</w:t>
+      </w:r>
+      <w:r>
+        <w:t xml:space="preserve"> die Möglichkeit so viele Tasks gleichzeitig bearbeiten zu lassen, wie es Prozessorkerne gibt. Mit der gewachsenen Anzahl der Prozessorkerne und die dadurch ermöglichte Parallelität verfügt das System auch über die Fähigkeit die gleiche Anzahl an Tasks in viel kürzerer Zeit zu bearbeiten. Die parallele Bearbeitung bedeutet also einen Performancegewinn.</w:t>
+      </w:r>
+    </w:p>
+    <w:p>
+      <w:r>
+        <w:t xml:space="preserve">Dies ist jedoch nicht der einzige Vorteil den Nebenläufigkeit mit sich bringt. Man stelle sich zum Beispiel einen Browser vor über den der User durch Eingabe einer URL zu einer Website gelangt. Nach Eingabe der URL und betätigen der Enter-Taste bemerkt der User, dass das Laden der Website sehr lange dauert und entscheidet sich stattdessen eine andere Website zu besuchen. Die Eingabe der anderen URL ist dem User nur möglich, </w:t>
+      </w:r>
+      <w:r>
+        <w:t>weil das Laden der Website und das Erkennen von User-Eingaben im UI</w:t>
+      </w:r>
+      <w:r>
         <w:t xml:space="preserve"> </w:t>
       </w:r>
       <w:r>
-        <w:t xml:space="preserve">läuft. Es definiert </w:t>
-      </w:r>
-      <w:r>
-        <w:t>Zeitschlitze,</w:t>
-      </w:r>
-      <w:r>
-        <w:t xml:space="preserve"> in denen jeweils ein Prozess Zugriff auf den </w:t>
-      </w:r>
-      <w:r>
-        <w:t>Prozessorkern</w:t>
-      </w:r>
-      <w:r>
-        <w:t xml:space="preserve"> hat, bevor der nächste Prozess an der Reihe ist. Ob der jeweilige Prozess </w:t>
-      </w:r>
-      <w:r>
-        <w:t>fertig bearbeitet wurde, ist keine Bedingung dafür, dass der nächste Prozess bearbeitet werden kann. Unfertig bearbeitete Prozesse werden wieder in die Warteschlange eingereiht.</w:t>
-      </w:r>
-    </w:p>
-    <w:p>
-      <w:r>
-        <w:t xml:space="preserve">Allerdings sind Systeme, die Tasks parallel bearbeiten, auch gleichzeitig nebenläufig. Angenommen die Maschine, auf der unser Betriebssystem läuft, hat nun mehrere Prozessorkerne zur Verfügung. </w:t>
-      </w:r>
-      <w:r>
-        <w:t>Damit hat u</w:t>
-      </w:r>
-      <w:r>
-        <w:t>nser</w:t>
-      </w:r>
-      <w:r>
-        <w:t xml:space="preserve"> Betriebssystem</w:t>
-      </w:r>
-      <w:r>
-        <w:t xml:space="preserve"> die Möglichkeit so viele Tasks gleichzeitig bearbeiten zu lassen, wie es Prozessorkerne gibt. Mit der gewachsenen Anzahl der Prozessorkerne und die dadurch ermöglichte Parallelität verfügt das System auch über die Fähigkeit die gleiche Anzahl an Tasks in viel kürzerer Zeit zu bearbeiten. Die parallele Bearbeitung bedeutet also einen Performancegewinn.</w:t>
-      </w:r>
-    </w:p>
-    <w:p>
-      <w:r>
-        <w:t xml:space="preserve">Dies ist jedoch nicht der einzige Vorteil den Nebenläufigkeit mit sich bringt. Man stelle sich zum Beispiel einen Browser vor über den der User durch Eingabe einer URL zu einer Website gelangt. Nach Eingabe der URL und betätigen der Enter-Taste bemerkt der User, dass das Laden der Website sehr lange dauert und entscheidet sich stattdessen eine andere Website zu besuchen. Die Eingabe der anderen URL ist dem User nur möglich, </w:t>
-      </w:r>
-      <w:r>
-        <w:t>weil das Laden der Website und das Erkennen von User-Eingaben im UI</w:t>
-      </w:r>
+        <w:t>parallel, oder zumindest nebenläufig, bearbeitet wird. Ansonsten würde der User warten müssen, bis die Website vollständig geladen ist oder ein Fehlerfall auftritt. Neben dem Performancegewinn bietet die Nebenläufigkeit also auch noch den Vorteil der Reaktionsfähigkeit.</w:t>
+      </w:r>
+    </w:p>
+    <w:p>
+      <w:r>
+        <w:t xml:space="preserve">Nebenläufigkeit kann auch dabei helfen eine Anwendung skalierbarer zu machen. Ein Beispiel dafür sind Webserver, die die Anfragen von mehreren hundert Clients gleichzeitig bearbeiten müssen. Durch die Nebenläufigkeit können auf unterschiedlichen Prozessorkernen mehrere Anfragen parallel verarbeitet werden. </w:t>
+      </w:r>
+      <w:r>
+        <w:t>Falls eine dieser Anfragen beispielsweise einen länger dauernden I/O-Zugriff ausführt kann während der dadurch auftretenden Wartezeit die Anfrage eines anderen Clients bearbeitet werden. Nebenläufigkeit stellt also auch sicher, dass die zur Verfügung stehenden Ressourcen möglichst effizient ausgeschöpft werden.</w:t>
+      </w:r>
+    </w:p>
+    <w:p>
+      <w:r>
+        <w:t xml:space="preserve">Doch der Einsatz von Nebenläufigkeit bringt auch Gefahren mit sich. Ein Beispiel dafür ist der folgende in der Programmiersprache Go geschriebene Code. </w:t>
+      </w:r>
+      <w:r>
+        <w:t xml:space="preserve">Die Funktion </w:t>
+      </w:r>
+      <w:r>
+        <w:t>„</w:t>
+      </w:r>
+      <w:proofErr w:type="spellStart"/>
+      <w:r>
+        <w:t>race</w:t>
+      </w:r>
+      <w:proofErr w:type="spellEnd"/>
+      <w:r>
+        <w:t>\_</w:t>
+      </w:r>
+      <w:proofErr w:type="spellStart"/>
+      <w:r>
+        <w:t>condition</w:t>
+      </w:r>
+      <w:proofErr w:type="spellEnd"/>
+      <w:r>
+        <w:t>“ verfügt über eine Variable „</w:t>
+      </w:r>
+      <w:proofErr w:type="spellStart"/>
+      <w:r>
+        <w:t>data</w:t>
+      </w:r>
+      <w:proofErr w:type="spellEnd"/>
+      <w:r>
+        <w:t>“, die auf den Wert 0 geprüft wird. Wenn der Wert 0 ist, soll der Wert zurückgegeben werden. Wenn der Wert jedoch nicht 0 ist, wird -1 zurückgegeben. In den Zeilen 3 – 5 startet die Funktion einen neuen Thread, der die Variable „</w:t>
+      </w:r>
+      <w:proofErr w:type="spellStart"/>
+      <w:r>
+        <w:t>data</w:t>
+      </w:r>
+      <w:proofErr w:type="spellEnd"/>
+      <w:r>
+        <w:t>“ um eins erhöht. Bei Ausführung der Funktion „</w:t>
+      </w:r>
+      <w:proofErr w:type="spellStart"/>
+      <w:r>
+        <w:t>race</w:t>
+      </w:r>
+      <w:proofErr w:type="spellEnd"/>
+      <w:r>
+        <w:t>\</w:t>
+      </w:r>
+      <w:r>
+        <w:t>_</w:t>
+      </w:r>
+      <w:proofErr w:type="spellStart"/>
+      <w:r>
+        <w:t>condition</w:t>
+      </w:r>
+      <w:proofErr w:type="spellEnd"/>
+      <w:r>
+        <w:t>“ ergeben sich drei mögliche Ausgabewerte. Die beiden offensichtlichsten Ausgabewerte sind 0 und -1. Wenn der nebenläufige Thread aus den Zeilen 3-5 es noch nicht geschafft „</w:t>
+      </w:r>
+      <w:proofErr w:type="spellStart"/>
+      <w:r>
+        <w:t>data</w:t>
+      </w:r>
+      <w:proofErr w:type="spellEnd"/>
+      <w:r>
+        <w:t>“ um eins zu erhöhen wird 0 ausgegeben. Der Wert -1 wird zurückgegeben, wenn der nebenläufige Thread es vor der Prüfung auf 0 geschafft hat „</w:t>
+      </w:r>
+      <w:proofErr w:type="spellStart"/>
+      <w:r>
+        <w:t>data</w:t>
+      </w:r>
+      <w:proofErr w:type="spellEnd"/>
+      <w:r>
+        <w:t>“ hochzuzählen. Der dritte Fall ist weniger offensichtlich und gleichzeitig sehr problematisch. Er tritt ein, wenn die Prüfung von „</w:t>
+      </w:r>
+      <w:proofErr w:type="spellStart"/>
+      <w:r>
+        <w:t>data</w:t>
+      </w:r>
+      <w:proofErr w:type="spellEnd"/>
+      <w:r>
+        <w:t xml:space="preserve">“ </w:t>
+      </w:r>
+      <w:r>
+        <w:lastRenderedPageBreak/>
+        <w:t>auf den Wert 0 erfolgreich ist, jedoch zwischen der Prüfung und der Rückgabe von „</w:t>
+      </w:r>
+      <w:proofErr w:type="spellStart"/>
+      <w:r>
+        <w:t>data</w:t>
+      </w:r>
+      <w:proofErr w:type="spellEnd"/>
+      <w:r>
+        <w:t>“ der nebenläufige Thread das Inkrement um eins durchgeführt hat. In diesem Fall gibt „</w:t>
+      </w:r>
+      <w:proofErr w:type="spellStart"/>
+      <w:r>
+        <w:t>race</w:t>
+      </w:r>
+      <w:proofErr w:type="spellEnd"/>
+      <w:r>
+        <w:t>\</w:t>
+      </w:r>
+      <w:r>
+        <w:t>_</w:t>
+      </w:r>
+      <w:proofErr w:type="spellStart"/>
+      <w:r>
+        <w:t>condition</w:t>
+      </w:r>
+      <w:proofErr w:type="spellEnd"/>
+      <w:r>
+        <w:t>“ 1 zurück.</w:t>
+      </w:r>
+    </w:p>
+    <w:p>
+      <w:r>
+        <w:t>Um zu beweisen, dass bei jeder Ausführung völlig unklar ist welches</w:t>
+      </w:r>
+      <w:r>
+        <w:t xml:space="preserve"> Ergebnis zurückgegeben wird, wird in der Main-Funktion die </w:t>
+      </w:r>
+      <w:proofErr w:type="spellStart"/>
+      <w:r>
+        <w:t>Race</w:t>
+      </w:r>
+      <w:proofErr w:type="spellEnd"/>
       <w:r>
         <w:t xml:space="preserve"> </w:t>
       </w:r>
-      <w:r>
-        <w:t>parallel, oder zumindest nebenläufig, bearbeitet wird. Ansonsten würde der User warten müssen, bis die Website vollständig geladen ist oder ein Fehlerfall auftritt. Neben dem Performancegewinn bietet die Nebenläufigkeit also auch noch den Vorteil der Reaktionsfähigkeit.</w:t>
-      </w:r>
-    </w:p>
-    <w:p>
-      <w:r>
-        <w:t xml:space="preserve">Nebenläufigkeit kann auch dabei helfen eine Anwendung skalierbarer zu machen. Ein Beispiel dafür sind Webserver, die die Anfragen von mehreren hundert Clients gleichzeitig bearbeiten müssen. Durch die Nebenläufigkeit können auf unterschiedlichen Prozessorkernen mehrere Anfragen parallel verarbeitet werden. </w:t>
-      </w:r>
-      <w:r>
-        <w:t>Falls eine dieser Anfragen beispielsweise einen länger dauernden I/O-Zugriff ausführt kann während der dadurch auftretenden Wartezeit die Anfrage eines anderen Clients bearbeitet werden. Nebenläufigkeit stellt also auch sicher, dass die zur Verfügung stehenden Ressourcen möglichst effizient ausgeschöpft werden.</w:t>
-      </w:r>
-    </w:p>
-    <w:p>
-      <w:r>
-        <w:t xml:space="preserve">Doch der Einsatz von Nebenläufigkeit bringt auch Gefahren mit sich. Ein Beispiel dafür ist der folgende in der Programmiersprache Go geschriebene Code. </w:t>
-      </w:r>
-      <w:r>
-        <w:t xml:space="preserve">Die Funktion </w:t>
-      </w:r>
-      <w:r>
-        <w:t>„</w:t>
+      <w:proofErr w:type="spellStart"/>
+      <w:r>
+        <w:t>Condition</w:t>
+      </w:r>
+      <w:proofErr w:type="spellEnd"/>
+      <w:r>
+        <w:t xml:space="preserve"> </w:t>
+      </w:r>
+      <w:proofErr w:type="gramStart"/>
+      <w:r>
+        <w:t>100.000 mal</w:t>
+      </w:r>
+      <w:proofErr w:type="gramEnd"/>
+      <w:r>
+        <w:t xml:space="preserve"> ausgeführt. Die Funktion „</w:t>
+      </w:r>
+      <w:proofErr w:type="spellStart"/>
+      <w:r>
+        <w:t>print_shares</w:t>
+      </w:r>
+      <w:proofErr w:type="spellEnd"/>
+      <w:r>
+        <w:t>“ in Zeile 18 nimmt die Liste der Ausgaben von „</w:t>
       </w:r>
       <w:proofErr w:type="spellStart"/>
       <w:r>
@@ -1425,7 +1538,10 @@
       </w:r>
       <w:proofErr w:type="spellEnd"/>
       <w:r>
-        <w:t>\_</w:t>
+        <w:t>\</w:t>
+      </w:r>
+      <w:r>
+        <w:t>_</w:t>
       </w:r>
       <w:proofErr w:type="spellStart"/>
       <w:r>
@@ -1433,7 +1549,43 @@
       </w:r>
       <w:proofErr w:type="spellEnd"/>
       <w:r>
-        <w:t>“ verfügt über eine Variable „</w:t>
+        <w:t>“ entgegen und gibt die Anteile der Ergebnisse -1, 0 und 1 in der Konsole aus. Für eine Ausführung dieses Programms ergibt sich beispielhaft die folgende Ausgabe:</w:t>
+      </w:r>
+    </w:p>
+    <w:p>
+      <w:r>
+        <w:t>Hier ist zu erkennen, dass vor allem der Fall, bei dem „</w:t>
+      </w:r>
+      <w:proofErr w:type="spellStart"/>
+      <w:r>
+        <w:t>race</w:t>
+      </w:r>
+      <w:proofErr w:type="spellEnd"/>
+      <w:r>
+        <w:t>\</w:t>
+      </w:r>
+      <w:r>
+        <w:t>_</w:t>
+      </w:r>
+      <w:proofErr w:type="spellStart"/>
+      <w:r>
+        <w:t>condition</w:t>
+      </w:r>
+      <w:proofErr w:type="spellEnd"/>
+      <w:r>
+        <w:t xml:space="preserve">“ </w:t>
+      </w:r>
+      <w:r>
+        <w:t>0</w:t>
+      </w:r>
+      <w:r>
+        <w:t xml:space="preserve"> zurückgibt, auftritt</w:t>
+      </w:r>
+      <w:r>
+        <w:t xml:space="preserve">. Aber auch die anderen beiden Fälle treten auf. </w:t>
+      </w:r>
+      <w:r>
+        <w:t>Besonders ärgerlich ist, dass der Fall, bei dem 1 zurückgegeben wird, auftritt und gleichzeitig sehr selten ist. Damit das Programm in die Zeilen 7 und 8 gelangen darf, muss die Variable „</w:t>
       </w:r>
       <w:proofErr w:type="spellStart"/>
       <w:r>
@@ -1441,7 +1593,7 @@
       </w:r>
       <w:proofErr w:type="spellEnd"/>
       <w:r>
-        <w:t>“, die auf den Wert 0 geprüft wird. Wenn der Wert 0 ist, soll der Wert zurückgegeben werden. Wenn der Wert jedoch nicht 0 ist, wird -1 zurückgegeben. In den Zeilen 3 – 5 startet die Funktion einen neuen Thread, der die Variable „</w:t>
+        <w:t>“ den Wert 0 enthalten. Allerdings hat der nebenläufige Thread durch die simulierte Arbeit in Zeile 7 manchmal genügend Zeit den Inhalt von „</w:t>
       </w:r>
       <w:proofErr w:type="spellStart"/>
       <w:r>
@@ -1449,30 +1601,71 @@
       </w:r>
       <w:proofErr w:type="spellEnd"/>
       <w:r>
-        <w:t>“ um eins erhöht. Bei Ausführung der Funktion „</w:t>
-      </w:r>
-      <w:proofErr w:type="spellStart"/>
-      <w:r>
-        <w:t>race</w:t>
-      </w:r>
-      <w:proofErr w:type="spellEnd"/>
-      <w:r>
-        <w:t>\</w:t>
-      </w:r>
-      <w:r>
-        <w:t>_</w:t>
-      </w:r>
-      <w:proofErr w:type="spellStart"/>
-      <w:r>
-        <w:t>condition</w:t>
-      </w:r>
-      <w:proofErr w:type="spellEnd"/>
-      <w:r>
-        <w:t xml:space="preserve">“ ergeben sich drei mögliche Ausgabewerte. Die beiden offensichtlichsten </w:t>
-      </w:r>
-      <w:r>
-        <w:lastRenderedPageBreak/>
-        <w:t>Ausgabewerte sind 0 und -1. Wenn der nebenläufige Thread aus den Zeilen 3-5 es noch nicht geschafft „</w:t>
+        <w:t>“ vor der Rückgabe zu ändern</w:t>
+      </w:r>
+    </w:p>
+    <w:p>
+      <w:r>
+        <w:rPr>
+          <w:lang w:val="en-US"/>
+        </w:rPr>
+        <w:t xml:space="preserve">Ein </w:t>
+      </w:r>
+      <w:proofErr w:type="spellStart"/>
+      <w:r>
+        <w:rPr>
+          <w:lang w:val="en-US"/>
+        </w:rPr>
+        <w:t>solcher</w:t>
+      </w:r>
+      <w:proofErr w:type="spellEnd"/>
+      <w:r>
+        <w:rPr>
+          <w:lang w:val="en-US"/>
+        </w:rPr>
+        <w:t xml:space="preserve"> Concurrency Bug </w:t>
+      </w:r>
+      <w:proofErr w:type="spellStart"/>
+      <w:r>
+        <w:rPr>
+          <w:lang w:val="en-US"/>
+        </w:rPr>
+        <w:t>nennt</w:t>
+      </w:r>
+      <w:proofErr w:type="spellEnd"/>
+      <w:r>
+        <w:rPr>
+          <w:lang w:val="en-US"/>
+        </w:rPr>
+        <w:t xml:space="preserve"> </w:t>
+      </w:r>
+      <w:proofErr w:type="spellStart"/>
+      <w:r>
+        <w:rPr>
+          <w:lang w:val="en-US"/>
+        </w:rPr>
+        <w:t>sich</w:t>
+      </w:r>
+      <w:proofErr w:type="spellEnd"/>
+      <w:r>
+        <w:rPr>
+          <w:lang w:val="en-US"/>
+        </w:rPr>
+        <w:t xml:space="preserve"> Race Condition. </w:t>
+      </w:r>
+      <w:r>
+        <w:t>Ge</w:t>
+      </w:r>
+      <w:r>
+        <w:t xml:space="preserve">nauer gesagt handelt es sich hier um einen sog. „Data </w:t>
+      </w:r>
+      <w:proofErr w:type="spellStart"/>
+      <w:r>
+        <w:t>Race</w:t>
+      </w:r>
+      <w:proofErr w:type="spellEnd"/>
+      <w:r>
+        <w:t>“, da es darauf ankommt, welcher Thread seine Arbeit mit den Daten in der Variable „</w:t>
       </w:r>
       <w:proofErr w:type="spellStart"/>
       <w:r>
@@ -1480,7 +1673,116 @@
       </w:r>
       <w:proofErr w:type="spellEnd"/>
       <w:r>
-        <w:t>“ um eins zu erhöhen wird 0 ausgegeben. Der Wert -1 wird zurückgegeben, wenn der nebenläufige Thread es vor der Prüfung auf 0 geschafft hat „</w:t>
+        <w:t xml:space="preserve">“ verrichtet. </w:t>
+      </w:r>
+      <w:r>
+        <w:t>In Unit-Tests wird ein solcher</w:t>
+      </w:r>
+      <w:r>
+        <w:t xml:space="preserve"> </w:t>
+      </w:r>
+      <w:proofErr w:type="spellStart"/>
+      <w:r>
+        <w:t>Concurrency</w:t>
+      </w:r>
+      <w:proofErr w:type="spellEnd"/>
+      <w:r>
+        <w:t xml:space="preserve"> Bug</w:t>
+      </w:r>
+      <w:r>
+        <w:t>,</w:t>
+      </w:r>
+      <w:r>
+        <w:t xml:space="preserve"> nicht erkannt, da er, wie in der Konsolenausgabe zu erkennen</w:t>
+      </w:r>
+      <w:r>
+        <w:t xml:space="preserve"> ist</w:t>
+      </w:r>
+      <w:r>
+        <w:t xml:space="preserve">, </w:t>
+      </w:r>
+      <w:r>
+        <w:t xml:space="preserve">dafür </w:t>
+      </w:r>
+      <w:r>
+        <w:t>viel zu selten auftritt. In Produktionsumgebungen</w:t>
+      </w:r>
+      <w:r>
+        <w:t xml:space="preserve"> jedoch</w:t>
+      </w:r>
+      <w:r>
+        <w:t xml:space="preserve">, wo eine solche Funktion tausende Male am Tag ausgeführt wird, kann ein solcher Bug auftreten. </w:t>
+      </w:r>
+      <w:r>
+        <w:t xml:space="preserve">Dieser ist dann aber schwer oder gar nicht zu replizieren, da er so selten vorkommt. Bei </w:t>
+      </w:r>
+      <w:proofErr w:type="spellStart"/>
+      <w:r>
+        <w:t>Concurrency</w:t>
+      </w:r>
+      <w:proofErr w:type="spellEnd"/>
+      <w:r>
+        <w:t xml:space="preserve"> Bugs kann es auch vorkommen, dass sie erst ab einem gewissen Skalierungsniveau auftreten. Beispielsweise wird ein Dienst, der einen solchen Bug enthält, 1-mal pro Tag aufgerufen. Wenn die Wahrscheinlichkeit, zu der der </w:t>
+      </w:r>
+      <w:proofErr w:type="spellStart"/>
+      <w:r>
+        <w:t>Concurrency</w:t>
+      </w:r>
+      <w:proofErr w:type="spellEnd"/>
+      <w:r>
+        <w:t xml:space="preserve"> Bug auftritt, die gleiche ist wie in unserem obigen Beispiel kann dieser Bug jahrelang unentdeckt bleiben. Wenn die Anfragen auf den Dienst jedoch zunehmen, kommt es umso häufiger vor, dass dieser Bug auftritt und wohlmöglich Inkonsistenzen in den Daten</w:t>
+      </w:r>
+      <w:r>
+        <w:t xml:space="preserve"> und Ausgaben</w:t>
+      </w:r>
+      <w:r>
+        <w:t xml:space="preserve"> des Dienstes verursacht.</w:t>
+      </w:r>
+    </w:p>
+    <w:p>
+      <w:r>
+        <w:t xml:space="preserve">Um </w:t>
+      </w:r>
+      <w:proofErr w:type="spellStart"/>
+      <w:r>
+        <w:t>Race</w:t>
+      </w:r>
+      <w:proofErr w:type="spellEnd"/>
+      <w:r>
+        <w:t xml:space="preserve"> </w:t>
+      </w:r>
+      <w:proofErr w:type="spellStart"/>
+      <w:r>
+        <w:t>Conditions</w:t>
+      </w:r>
+      <w:proofErr w:type="spellEnd"/>
+      <w:r>
+        <w:t xml:space="preserve"> zu verhindern, können Zugriffe auf Variablen, die sich während der Ausführung eines bestimmten Abschnitts im Code nicht verändern dürfen, synchronisiert werden.</w:t>
+      </w:r>
+      <w:r>
+        <w:t xml:space="preserve"> Dies geschieht durch die Verwendung eines sog. „Mutex“. Nebenläufige Threads können sich durch das Erwerben eines Locks auf einen Mutex den Zugriff auf eine Variable, die zu dem Mutex gehört, reservieren. Angewandt auf das obige Beispiel sieht der Code</w:t>
+      </w:r>
+      <w:r>
+        <w:t xml:space="preserve"> der Funktion „</w:t>
+      </w:r>
+      <w:proofErr w:type="spellStart"/>
+      <w:r>
+        <w:t>raceCondition</w:t>
+      </w:r>
+      <w:proofErr w:type="spellEnd"/>
+      <w:r>
+        <w:t>“</w:t>
+      </w:r>
+      <w:r>
+        <w:t xml:space="preserve"> folgendermaßen aus:</w:t>
+      </w:r>
+    </w:p>
+    <w:p>
+      <w:r>
+        <w:t>Hier ist in den Zeilen 5 - 7 zu sehen, dass der nebenläufige Thread</w:t>
+      </w:r>
+      <w:r>
+        <w:t xml:space="preserve"> den Mutex zuerst sperrt, bevor er „</w:t>
       </w:r>
       <w:proofErr w:type="spellStart"/>
       <w:r>
@@ -1488,7 +1790,7 @@
       </w:r>
       <w:proofErr w:type="spellEnd"/>
       <w:r>
-        <w:t>“ hochzuzählen. Der dritte Fall ist weniger offensichtlich und gleichzeitig sehr problematisch. Er tritt ein, wenn die Prüfung von „</w:t>
+        <w:t>“ inkrementiert. Anschließend wird der Mutex wieder freigegeben, da die Änderung an der geteilten Variable vollständig durchgeführt wurde. Der Main-Thread hingegen sperrt in Zeile 9 den Mutex, um sicher zu gehen, dass sich der Inhalt von „</w:t>
       </w:r>
       <w:proofErr w:type="spellStart"/>
       <w:r>
@@ -1496,7 +1798,20 @@
       </w:r>
       <w:proofErr w:type="spellEnd"/>
       <w:r>
-        <w:t>“ auf den Wert 0 erfolgreich ist, jedoch zwischen der Prüfung und der Rückgabe von „</w:t>
+        <w:t>“ in den Zeilen 10 – 12 nicht verändert.</w:t>
+      </w:r>
+    </w:p>
+    <w:p>
+      <w:r>
+        <w:t>Wenn nun die gleiche Main-Funktion wie bereits in dem vorigen Code-Beispiel ausführt, werden folgende Ergebnisse in die Konsolenausgabe geschrieben:</w:t>
+      </w:r>
+    </w:p>
+    <w:p>
+      <w:r>
+        <w:t>Wie anhand der Konsolenausgabe zu erkennen ist, gibt es keinen einzigen Fall mehr, bei dem sich der Wert von</w:t>
+      </w:r>
+      <w:r>
+        <w:t xml:space="preserve"> „</w:t>
       </w:r>
       <w:proofErr w:type="spellStart"/>
       <w:r>
@@ -1504,299 +1819,18 @@
       </w:r>
       <w:proofErr w:type="spellEnd"/>
       <w:r>
-        <w:t>“ der nebenläufige Thread das Inkrement um eins durchgeführt hat. In diesem Fall gibt „</w:t>
-      </w:r>
-      <w:proofErr w:type="spellStart"/>
-      <w:r>
-        <w:t>race</w:t>
-      </w:r>
-      <w:proofErr w:type="spellEnd"/>
-      <w:r>
-        <w:t>\</w:t>
-      </w:r>
-      <w:r>
-        <w:t>_</w:t>
-      </w:r>
-      <w:proofErr w:type="spellStart"/>
-      <w:r>
-        <w:t>condition</w:t>
-      </w:r>
-      <w:proofErr w:type="spellEnd"/>
-      <w:r>
-        <w:t>“ 1 zurück.</w:t>
-      </w:r>
-    </w:p>
-    <w:p>
-      <w:r>
-        <w:t>Um zu beweisen, dass bei jeder Ausführung völlig unklar ist welches</w:t>
-      </w:r>
-      <w:r>
-        <w:t xml:space="preserve"> Ergebnis zurückgegeben wird, wird in der Main-Funktion die </w:t>
-      </w:r>
-      <w:proofErr w:type="spellStart"/>
-      <w:r>
-        <w:t>Race</w:t>
-      </w:r>
-      <w:proofErr w:type="spellEnd"/>
-      <w:r>
-        <w:t xml:space="preserve"> </w:t>
-      </w:r>
-      <w:proofErr w:type="spellStart"/>
-      <w:r>
-        <w:t>Condition</w:t>
-      </w:r>
-      <w:proofErr w:type="spellEnd"/>
-      <w:r>
-        <w:t xml:space="preserve"> </w:t>
+        <w:t xml:space="preserve">“ nach der Prüfung auf 0 doch noch zu 1 ändert. Das Reservieren und Freigeben </w:t>
       </w:r>
       <w:proofErr w:type="gramStart"/>
       <w:r>
-        <w:t>100.000 mal</w:t>
+        <w:t>eines Mutex</w:t>
       </w:r>
       <w:proofErr w:type="gramEnd"/>
       <w:r>
-        <w:t xml:space="preserve"> ausgeführt. Die Funktion „</w:t>
-      </w:r>
-      <w:proofErr w:type="spellStart"/>
-      <w:r>
-        <w:t>print_shares</w:t>
-      </w:r>
-      <w:proofErr w:type="spellEnd"/>
-      <w:r>
-        <w:t>“ in Zeile 18 nimmt die Liste der Ausgaben von „</w:t>
-      </w:r>
-      <w:proofErr w:type="spellStart"/>
-      <w:r>
-        <w:t>race</w:t>
-      </w:r>
-      <w:proofErr w:type="spellEnd"/>
-      <w:r>
-        <w:t>\</w:t>
-      </w:r>
-      <w:r>
-        <w:t>_</w:t>
-      </w:r>
-      <w:proofErr w:type="spellStart"/>
-      <w:r>
-        <w:t>condition</w:t>
-      </w:r>
-      <w:proofErr w:type="spellEnd"/>
-      <w:r>
-        <w:t>“ entgegen und gibt die Anteile der Ergebnisse -1, 0 und 1 in der Konsole aus. Für eine Ausführung dieses Programms ergibt sich beispielhaft die folgende Ausgabe:</w:t>
-      </w:r>
-    </w:p>
-    <w:p>
-      <w:r>
-        <w:t xml:space="preserve">Hier ist zu erkennen, dass vor allem der Fall, bei dem </w:t>
-      </w:r>
-      <w:r>
-        <w:t>„</w:t>
-      </w:r>
-      <w:proofErr w:type="spellStart"/>
-      <w:r>
-        <w:t>race</w:t>
-      </w:r>
-      <w:proofErr w:type="spellEnd"/>
-      <w:r>
-        <w:t>\</w:t>
-      </w:r>
-      <w:r>
-        <w:t>_</w:t>
-      </w:r>
-      <w:proofErr w:type="spellStart"/>
-      <w:r>
-        <w:t>condition</w:t>
-      </w:r>
-      <w:proofErr w:type="spellEnd"/>
-      <w:r>
-        <w:t>“</w:t>
-      </w:r>
-      <w:r>
-        <w:t xml:space="preserve"> </w:t>
-      </w:r>
-      <w:r>
-        <w:t>0</w:t>
-      </w:r>
-      <w:r>
-        <w:t xml:space="preserve"> zurückgibt, auftritt</w:t>
-      </w:r>
-      <w:r>
-        <w:t xml:space="preserve">. Aber auch die anderen beiden Fälle treten auf. </w:t>
-      </w:r>
-      <w:r>
-        <w:t>Besonders ärgerlich ist, dass der Fall, bei dem 1 zurückgegeben wird, auftritt und gleichzeitig sehr selten ist. Damit das Programm in die Zeilen 7 und 8 gelangen darf, muss die Variable „</w:t>
-      </w:r>
-      <w:proofErr w:type="spellStart"/>
-      <w:r>
-        <w:t>data</w:t>
-      </w:r>
-      <w:proofErr w:type="spellEnd"/>
-      <w:r>
-        <w:t>“ den Wert 0 enthalten. Allerdings hat der nebenläufige Thread durch die simulierte Arbeit in Zeile 7 manchmal genügend Zeit den Inhalt von „</w:t>
-      </w:r>
-      <w:proofErr w:type="spellStart"/>
-      <w:r>
-        <w:t>data</w:t>
-      </w:r>
-      <w:proofErr w:type="spellEnd"/>
-      <w:r>
-        <w:t>“ vor der Rückgabe zu ändern</w:t>
-      </w:r>
-    </w:p>
-    <w:p>
-      <w:r>
-        <w:rPr>
-          <w:lang w:val="en-US"/>
-        </w:rPr>
-        <w:t xml:space="preserve">Ein </w:t>
-      </w:r>
-      <w:proofErr w:type="spellStart"/>
-      <w:r>
-        <w:rPr>
-          <w:lang w:val="en-US"/>
-        </w:rPr>
-        <w:t>solcher</w:t>
-      </w:r>
-      <w:proofErr w:type="spellEnd"/>
-      <w:r>
-        <w:rPr>
-          <w:lang w:val="en-US"/>
-        </w:rPr>
-        <w:t xml:space="preserve"> Concurrency Bug </w:t>
-      </w:r>
-      <w:proofErr w:type="spellStart"/>
-      <w:r>
-        <w:rPr>
-          <w:lang w:val="en-US"/>
-        </w:rPr>
-        <w:t>nennt</w:t>
-      </w:r>
-      <w:proofErr w:type="spellEnd"/>
-      <w:r>
-        <w:rPr>
-          <w:lang w:val="en-US"/>
-        </w:rPr>
-        <w:t xml:space="preserve"> </w:t>
-      </w:r>
-      <w:proofErr w:type="spellStart"/>
-      <w:r>
-        <w:rPr>
-          <w:lang w:val="en-US"/>
-        </w:rPr>
-        <w:t>sich</w:t>
-      </w:r>
-      <w:proofErr w:type="spellEnd"/>
-      <w:r>
-        <w:rPr>
-          <w:lang w:val="en-US"/>
-        </w:rPr>
-        <w:t xml:space="preserve"> Race Condition. </w:t>
-      </w:r>
-      <w:r>
-        <w:t>Ge</w:t>
-      </w:r>
-      <w:r>
-        <w:t xml:space="preserve">nauer gesagt handelt es sich hier um einen sog. „Data </w:t>
-      </w:r>
-      <w:proofErr w:type="spellStart"/>
-      <w:r>
-        <w:t>Race</w:t>
-      </w:r>
-      <w:proofErr w:type="spellEnd"/>
-      <w:r>
-        <w:t>“, da es darauf ankommt, welcher Thread seine Arbeit mit den Daten in der Variable „</w:t>
-      </w:r>
-      <w:proofErr w:type="spellStart"/>
-      <w:r>
-        <w:t>data</w:t>
-      </w:r>
-      <w:proofErr w:type="spellEnd"/>
-      <w:r>
-        <w:t xml:space="preserve">“ verrichtet. </w:t>
-      </w:r>
-      <w:r>
-        <w:t>In Unit-Tests wird ein solcher</w:t>
-      </w:r>
-      <w:r>
-        <w:t xml:space="preserve"> </w:t>
-      </w:r>
-      <w:proofErr w:type="spellStart"/>
-      <w:r>
-        <w:t>Concurrency</w:t>
-      </w:r>
-      <w:proofErr w:type="spellEnd"/>
-      <w:r>
-        <w:t xml:space="preserve"> Bug</w:t>
-      </w:r>
-      <w:r>
-        <w:t>,</w:t>
-      </w:r>
-      <w:r>
-        <w:t xml:space="preserve"> nicht erkannt, da er, wie in der Konsolenausgabe zu erkennen</w:t>
-      </w:r>
-      <w:r>
-        <w:t xml:space="preserve"> ist</w:t>
-      </w:r>
-      <w:r>
-        <w:t xml:space="preserve">, </w:t>
-      </w:r>
-      <w:r>
-        <w:t xml:space="preserve">dafür </w:t>
-      </w:r>
-      <w:r>
-        <w:t>viel zu selten auftritt. In Produktionsumgebungen</w:t>
-      </w:r>
-      <w:r>
-        <w:t xml:space="preserve"> jedoch</w:t>
-      </w:r>
-      <w:r>
-        <w:t xml:space="preserve">, wo eine solche Funktion tausende Male am Tag ausgeführt wird, kann ein solcher Bug auftreten. </w:t>
-      </w:r>
-      <w:r>
-        <w:t xml:space="preserve">Dieser ist dann aber schwer oder gar nicht zu replizieren, da er so selten vorkommt. Bei </w:t>
-      </w:r>
-      <w:proofErr w:type="spellStart"/>
-      <w:r>
-        <w:t>Concurrency</w:t>
-      </w:r>
-      <w:proofErr w:type="spellEnd"/>
-      <w:r>
-        <w:t xml:space="preserve"> Bugs kann es auch vorkommen, dass sie erst ab einem gewissen Skalierungsniveau auftreten. Beispielsweise wird ein Dienst, der einen solchen Bug enthält, 1-mal pro Tag aufgerufen. Wenn die Wahrscheinlichkeit, zu der der </w:t>
-      </w:r>
-      <w:proofErr w:type="spellStart"/>
-      <w:r>
-        <w:t>Concurrency</w:t>
-      </w:r>
-      <w:proofErr w:type="spellEnd"/>
-      <w:r>
-        <w:t xml:space="preserve"> Bug auftritt, die gleiche ist wie in unserem obigen Beispiel kann dieser Bug jahrelang unentdeckt bleiben. Wenn die Anfragen auf den Dienst jedoch zunehmen, kommt es umso häufiger vor, dass dieser Bug auftritt und wohlmöglich Inkonsistenzen in den Daten</w:t>
-      </w:r>
-      <w:r>
-        <w:t xml:space="preserve"> und Ausgaben</w:t>
-      </w:r>
-      <w:r>
-        <w:t xml:space="preserve"> des Dienstes verursacht.</w:t>
-      </w:r>
-    </w:p>
-    <w:p>
-      <w:r>
-        <w:t xml:space="preserve">Um </w:t>
-      </w:r>
-      <w:proofErr w:type="spellStart"/>
-      <w:r>
-        <w:t>Race</w:t>
-      </w:r>
-      <w:proofErr w:type="spellEnd"/>
-      <w:r>
-        <w:t xml:space="preserve"> </w:t>
-      </w:r>
-      <w:proofErr w:type="spellStart"/>
-      <w:r>
-        <w:t>Conditions</w:t>
-      </w:r>
-      <w:proofErr w:type="spellEnd"/>
-      <w:r>
-        <w:t xml:space="preserve"> zu verhindern, können Zugriffe auf Variablen, die sich während der Ausführung eines bestimmten Abschnitts im Code nicht verändern dürfen, synchronisiert werden.</w:t>
+        <w:t xml:space="preserve"> sichert also die Konsistenz einer Variable innerhalb einer kritischen Sektion. Der Begriff „kritische Sektion“ bezeichnet dabei einen Abschnitt im Code, der Lese- oder Schreiboperationen auf eine zwischen Threads geteilte Variable ausführt.</w:t>
+      </w:r>
+      <w:r>
+        <w:t xml:space="preserve"> Allerdings bringt diese Methode der Konsistenzsicherung weitere Probleme mit sich, die im folgenden Kapitel behandelt werden.</w:t>
       </w:r>
     </w:p>
     <w:sectPr>

</xml_diff>